<commit_message>
Update the DB structure
</commit_message>
<xml_diff>
--- a/Databases/Map.docx
+++ b/Databases/Map.docx
@@ -272,7 +272,772 @@
         </w:pBdr>
       </w:pPr>
     </w:p>
-    <w:p/>
+    <w:p>
+      <w:r>
+        <w:t xml:space="preserve">Pneumonia </w:t>
+      </w:r>
+    </w:p>
+    <w:p>
+      <w:r>
+        <w:tab/>
+      </w:r>
+    </w:p>
+    <w:p/>
+    <w:p/>
+    <w:p>
+      <w:r>
+        <w:t>---</w:t>
+      </w:r>
+    </w:p>
+    <w:p/>
+    <w:p/>
+    <w:p>
+      <w:r>
+        <w:t>cough</w:t>
+      </w:r>
+    </w:p>
+    <w:p>
+      <w:proofErr w:type="spellStart"/>
+      <w:r>
+        <w:t>chest_pain</w:t>
+      </w:r>
+      <w:proofErr w:type="spellEnd"/>
+    </w:p>
+    <w:p>
+      <w:r>
+        <w:t>breathlessness</w:t>
+      </w:r>
+    </w:p>
+    <w:p>
+      <w:proofErr w:type="spellStart"/>
+      <w:r>
+        <w:t>high_fever</w:t>
+      </w:r>
+      <w:proofErr w:type="spellEnd"/>
+    </w:p>
+    <w:p>
+      <w:r>
+        <w:t>wheezing</w:t>
+      </w:r>
+    </w:p>
+    <w:p>
+      <w:proofErr w:type="spellStart"/>
+      <w:r>
+        <w:t>fast_heart_rate</w:t>
+      </w:r>
+      <w:proofErr w:type="spellEnd"/>
+    </w:p>
+    <w:p>
+      <w:proofErr w:type="spellStart"/>
+      <w:r>
+        <w:t>rusty_sputum</w:t>
+      </w:r>
+      <w:proofErr w:type="spellEnd"/>
+    </w:p>
+    <w:p>
+      <w:r>
+        <w:t>phlegm</w:t>
+      </w:r>
+    </w:p>
+    <w:p>
+      <w:r>
+        <w:t>fatigue</w:t>
+      </w:r>
+    </w:p>
+    <w:p/>
+    <w:p>
+      <w:r>
+        <w:t>sweating</w:t>
+      </w:r>
+    </w:p>
+    <w:p>
+      <w:proofErr w:type="spellStart"/>
+      <w:r>
+        <w:lastRenderedPageBreak/>
+        <w:t>aching_body</w:t>
+      </w:r>
+      <w:proofErr w:type="spellEnd"/>
+    </w:p>
+    <w:p>
+      <w:r>
+        <w:t>chills</w:t>
+      </w:r>
+    </w:p>
+    <w:p/>
+    <w:p>
+      <w:proofErr w:type="spellStart"/>
+      <w:r>
+        <w:t>feeling_confused</w:t>
+      </w:r>
+      <w:proofErr w:type="spellEnd"/>
+    </w:p>
+    <w:p/>
+    <w:p>
+      <w:pPr>
+        <w:pBdr>
+          <w:bottom w:val="single" w:sz="6" w:space="1" w:color="auto"/>
+        </w:pBdr>
+      </w:pPr>
+    </w:p>
+    <w:p/>
+    <w:p>
+      <w:r>
+        <w:t>Hypothyroidism</w:t>
+      </w:r>
+    </w:p>
+    <w:p/>
+    <w:p/>
+    <w:p/>
+    <w:p>
+      <w:proofErr w:type="spellStart"/>
+      <w:r>
+        <w:t>weight_gain</w:t>
+      </w:r>
+      <w:proofErr w:type="spellEnd"/>
+    </w:p>
+    <w:p>
+      <w:r>
+        <w:t>depression</w:t>
+      </w:r>
+    </w:p>
+    <w:p>
+      <w:proofErr w:type="spellStart"/>
+      <w:r>
+        <w:t>joint_pain</w:t>
+      </w:r>
+      <w:proofErr w:type="spellEnd"/>
+      <w:r>
+        <w:t xml:space="preserve">  </w:t>
+      </w:r>
+    </w:p>
+    <w:p>
+      <w:proofErr w:type="spellStart"/>
+      <w:r>
+        <w:t>muscle_pain</w:t>
+      </w:r>
+      <w:proofErr w:type="spellEnd"/>
+    </w:p>
+    <w:p>
+      <w:proofErr w:type="spellStart"/>
+      <w:r>
+        <w:t>dry_skin</w:t>
+      </w:r>
+      <w:proofErr w:type="spellEnd"/>
+    </w:p>
+    <w:p>
+      <w:proofErr w:type="spellStart"/>
+      <w:r>
+        <w:t>swollen_extremeties</w:t>
+      </w:r>
+      <w:proofErr w:type="spellEnd"/>
+      <w:r>
+        <w:tab/>
+      </w:r>
+    </w:p>
+    <w:p>
+      <w:r>
+        <w:t>fatigue</w:t>
+      </w:r>
+    </w:p>
+    <w:p>
+      <w:proofErr w:type="spellStart"/>
+      <w:r>
+        <w:t>cold_hands_and_feets</w:t>
+      </w:r>
+      <w:proofErr w:type="spellEnd"/>
+      <w:r>
+        <w:tab/>
+      </w:r>
+    </w:p>
+    <w:p>
+      <w:proofErr w:type="spellStart"/>
+      <w:r>
+        <w:t>enlarged_thyroid</w:t>
+      </w:r>
+      <w:proofErr w:type="spellEnd"/>
+    </w:p>
+    <w:p>
+      <w:r>
+        <w:t>dizziness</w:t>
+      </w:r>
+    </w:p>
+    <w:p/>
+    <w:p>
+      <w:proofErr w:type="spellStart"/>
+      <w:r>
+        <w:t>muscle_cramps</w:t>
+      </w:r>
+      <w:proofErr w:type="spellEnd"/>
+    </w:p>
+    <w:p>
+      <w:proofErr w:type="spellStart"/>
+      <w:r>
+        <w:t>slow_movements</w:t>
+      </w:r>
+      <w:proofErr w:type="spellEnd"/>
+      <w:r>
+        <w:t xml:space="preserve"> / </w:t>
+      </w:r>
+      <w:proofErr w:type="spellStart"/>
+      <w:r>
+        <w:t>slow_thoughts</w:t>
+      </w:r>
+      <w:proofErr w:type="spellEnd"/>
+    </w:p>
+    <w:p>
+      <w:proofErr w:type="spellStart"/>
+      <w:r>
+        <w:t>abnormal_menstruation</w:t>
+      </w:r>
+      <w:proofErr w:type="spellEnd"/>
+    </w:p>
+    <w:p>
+      <w:proofErr w:type="spellStart"/>
+      <w:r>
+        <w:t>slowed_heart_rate</w:t>
+      </w:r>
+      <w:proofErr w:type="spellEnd"/>
+    </w:p>
+    <w:p/>
+    <w:p>
+      <w:pPr>
+        <w:pBdr>
+          <w:bottom w:val="single" w:sz="6" w:space="1" w:color="auto"/>
+        </w:pBdr>
+      </w:pPr>
+    </w:p>
+    <w:p>
+      <w:r>
+        <w:t>Arthritis</w:t>
+      </w:r>
+    </w:p>
+    <w:p/>
+    <w:p/>
+    <w:p/>
+    <w:p>
+      <w:r>
+        <w:tab/>
+      </w:r>
+    </w:p>
+    <w:p>
+      <w:proofErr w:type="spellStart"/>
+      <w:r>
+        <w:t>joint_pain</w:t>
+      </w:r>
+      <w:proofErr w:type="spellEnd"/>
+    </w:p>
+    <w:p>
+      <w:proofErr w:type="spellStart"/>
+      <w:r>
+        <w:t>stiff_neck</w:t>
+      </w:r>
+      <w:proofErr w:type="spellEnd"/>
+    </w:p>
+    <w:p>
+      <w:proofErr w:type="spellStart"/>
+      <w:r>
+        <w:t>painful_walking</w:t>
+      </w:r>
+      <w:proofErr w:type="spellEnd"/>
+    </w:p>
+    <w:p>
+      <w:proofErr w:type="spellStart"/>
+      <w:r>
+        <w:t>muscle_weakness</w:t>
+      </w:r>
+      <w:proofErr w:type="spellEnd"/>
+    </w:p>
+    <w:p>
+      <w:proofErr w:type="spellStart"/>
+      <w:r>
+        <w:t>swelling_joints</w:t>
+      </w:r>
+      <w:proofErr w:type="spellEnd"/>
+    </w:p>
+    <w:p>
+      <w:proofErr w:type="spellStart"/>
+      <w:r>
+        <w:t>movement_stiffness</w:t>
+      </w:r>
+      <w:proofErr w:type="spellEnd"/>
+    </w:p>
+    <w:p/>
+    <w:p>
+      <w:proofErr w:type="spellStart"/>
+      <w:r>
+        <w:t>inflammation_joint</w:t>
+      </w:r>
+      <w:proofErr w:type="spellEnd"/>
+    </w:p>
+    <w:p>
+      <w:proofErr w:type="spellStart"/>
+      <w:r>
+        <w:t>warm_red_skin_over_the_affected_joint</w:t>
+      </w:r>
+      <w:proofErr w:type="spellEnd"/>
+    </w:p>
+    <w:p>
+      <w:proofErr w:type="spellStart"/>
+      <w:r>
+        <w:t>muscle_wasting</w:t>
+      </w:r>
+      <w:proofErr w:type="spellEnd"/>
+    </w:p>
+    <w:p>
+      <w:pPr>
+        <w:pBdr>
+          <w:bottom w:val="single" w:sz="6" w:space="1" w:color="auto"/>
+        </w:pBdr>
+      </w:pPr>
+    </w:p>
+    <w:p/>
+    <w:p>
+      <w:r>
+        <w:t>Urinary tract infection</w:t>
+      </w:r>
+    </w:p>
+    <w:p/>
+    <w:p/>
+    <w:p>
+      <w:r>
+        <w:t>Lower UTI</w:t>
+      </w:r>
+    </w:p>
+    <w:p/>
+    <w:p>
+      <w:proofErr w:type="spellStart"/>
+      <w:r>
+        <w:t>continuous_feel_of_urine</w:t>
+      </w:r>
+      <w:proofErr w:type="spellEnd"/>
+    </w:p>
+    <w:p>
+      <w:proofErr w:type="spellStart"/>
+      <w:r>
+        <w:t>lower_belly_pain</w:t>
+      </w:r>
+      <w:proofErr w:type="spellEnd"/>
+    </w:p>
+    <w:p>
+      <w:proofErr w:type="spellStart"/>
+      <w:r>
+        <w:t>burning_micturition</w:t>
+      </w:r>
+      <w:proofErr w:type="spellEnd"/>
+    </w:p>
+    <w:p>
+      <w:proofErr w:type="spellStart"/>
+      <w:r>
+        <w:t>pain_when_peeing</w:t>
+      </w:r>
+      <w:proofErr w:type="spellEnd"/>
+      <w:r>
+        <w:t xml:space="preserve"> </w:t>
+      </w:r>
+    </w:p>
+    <w:p>
+      <w:proofErr w:type="spellStart"/>
+      <w:r>
+        <w:t>frequent_urination</w:t>
+      </w:r>
+      <w:proofErr w:type="spellEnd"/>
+    </w:p>
+    <w:p>
+      <w:proofErr w:type="spellStart"/>
+      <w:r>
+        <w:t>bladder_discomfort</w:t>
+      </w:r>
+      <w:proofErr w:type="spellEnd"/>
+    </w:p>
+    <w:p>
+      <w:proofErr w:type="spellStart"/>
+      <w:r>
+        <w:t>cloudy_urine</w:t>
+      </w:r>
+      <w:proofErr w:type="spellEnd"/>
+    </w:p>
+    <w:p/>
+    <w:p>
+      <w:proofErr w:type="spellStart"/>
+      <w:r>
+        <w:lastRenderedPageBreak/>
+        <w:t>foul_smelling_urine</w:t>
+      </w:r>
+      <w:proofErr w:type="spellEnd"/>
+    </w:p>
+    <w:p>
+      <w:proofErr w:type="spellStart"/>
+      <w:r>
+        <w:t>blood_in_urine</w:t>
+      </w:r>
+      <w:proofErr w:type="spellEnd"/>
+    </w:p>
+    <w:p>
+      <w:r>
+        <w:t>tired</w:t>
+      </w:r>
+    </w:p>
+    <w:p/>
+    <w:p/>
+    <w:p>
+      <w:r>
+        <w:t>Upper UTIs</w:t>
+      </w:r>
+    </w:p>
+    <w:p/>
+    <w:p/>
+    <w:p/>
+    <w:p>
+      <w:proofErr w:type="spellStart"/>
+      <w:r>
+        <w:t>continuous_feel_of_urine</w:t>
+      </w:r>
+      <w:proofErr w:type="spellEnd"/>
+    </w:p>
+    <w:p>
+      <w:proofErr w:type="spellStart"/>
+      <w:r>
+        <w:t>lower_belly_pain</w:t>
+      </w:r>
+      <w:proofErr w:type="spellEnd"/>
+    </w:p>
+    <w:p>
+      <w:proofErr w:type="spellStart"/>
+      <w:r>
+        <w:t>burning_micturition</w:t>
+      </w:r>
+      <w:proofErr w:type="spellEnd"/>
+    </w:p>
+    <w:p>
+      <w:proofErr w:type="spellStart"/>
+      <w:r>
+        <w:t>pain_when_peeing</w:t>
+      </w:r>
+      <w:proofErr w:type="spellEnd"/>
+      <w:r>
+        <w:t xml:space="preserve"> </w:t>
+      </w:r>
+    </w:p>
+    <w:p>
+      <w:proofErr w:type="spellStart"/>
+      <w:r>
+        <w:t>frequent_urination</w:t>
+      </w:r>
+      <w:proofErr w:type="spellEnd"/>
+    </w:p>
+    <w:p>
+      <w:proofErr w:type="spellStart"/>
+      <w:r>
+        <w:t>bladder_discomfort</w:t>
+      </w:r>
+      <w:proofErr w:type="spellEnd"/>
+    </w:p>
+    <w:p>
+      <w:proofErr w:type="spellStart"/>
+      <w:r>
+        <w:t>cloudy_urine</w:t>
+      </w:r>
+      <w:proofErr w:type="spellEnd"/>
+    </w:p>
+    <w:p>
+      <w:proofErr w:type="spellStart"/>
+      <w:r>
+        <w:t>high_temperature</w:t>
+      </w:r>
+      <w:proofErr w:type="spellEnd"/>
+    </w:p>
+    <w:p>
+      <w:proofErr w:type="spellStart"/>
+      <w:r>
+        <w:t>pain_in_back</w:t>
+      </w:r>
+      <w:proofErr w:type="spellEnd"/>
+      <w:r>
+        <w:t xml:space="preserve"> </w:t>
+      </w:r>
+    </w:p>
+    <w:p/>
+    <w:p/>
+    <w:p>
+      <w:proofErr w:type="spellStart"/>
+      <w:r>
+        <w:t>blood_in_urine</w:t>
+      </w:r>
+      <w:proofErr w:type="spellEnd"/>
+    </w:p>
+    <w:p>
+      <w:r>
+        <w:t>shivering</w:t>
+      </w:r>
+    </w:p>
+    <w:p>
+      <w:r>
+        <w:t>confusion</w:t>
+      </w:r>
+    </w:p>
+    <w:p>
+      <w:r>
+        <w:t>agitation</w:t>
+      </w:r>
+    </w:p>
+    <w:p/>
+    <w:p>
+      <w:pPr>
+        <w:pBdr>
+          <w:bottom w:val="single" w:sz="6" w:space="1" w:color="auto"/>
+        </w:pBdr>
+      </w:pPr>
+    </w:p>
+    <w:p/>
+    <w:p>
+      <w:r>
+        <w:t>Psoriasis</w:t>
+      </w:r>
+    </w:p>
+    <w:p/>
+    <w:p>
+      <w:proofErr w:type="spellStart"/>
+      <w:r>
+        <w:lastRenderedPageBreak/>
+        <w:t>skin_rash</w:t>
+      </w:r>
+      <w:proofErr w:type="spellEnd"/>
+      <w:r>
+        <w:tab/>
+        <w:t xml:space="preserve"> </w:t>
+      </w:r>
+    </w:p>
+    <w:p>
+      <w:proofErr w:type="spellStart"/>
+      <w:r>
+        <w:t>joint_pain</w:t>
+      </w:r>
+      <w:proofErr w:type="spellEnd"/>
+      <w:r>
+        <w:tab/>
+        <w:t xml:space="preserve"> </w:t>
+      </w:r>
+    </w:p>
+    <w:p>
+      <w:proofErr w:type="spellStart"/>
+      <w:r>
+        <w:t>skin_peeling</w:t>
+      </w:r>
+      <w:proofErr w:type="spellEnd"/>
+      <w:r>
+        <w:tab/>
+        <w:t xml:space="preserve"> </w:t>
+      </w:r>
+    </w:p>
+    <w:p>
+      <w:proofErr w:type="spellStart"/>
+      <w:r>
+        <w:t>silver_like_dusting</w:t>
+      </w:r>
+      <w:proofErr w:type="spellEnd"/>
+      <w:r>
+        <w:tab/>
+        <w:t xml:space="preserve"> </w:t>
+      </w:r>
+    </w:p>
+    <w:p>
+      <w:proofErr w:type="spellStart"/>
+      <w:r>
+        <w:t>small_dents_in_nails</w:t>
+      </w:r>
+      <w:proofErr w:type="spellEnd"/>
+      <w:r>
+        <w:tab/>
+        <w:t xml:space="preserve"> </w:t>
+      </w:r>
+    </w:p>
+    <w:p>
+      <w:proofErr w:type="spellStart"/>
+      <w:r>
+        <w:t>inflammatory_nails</w:t>
+      </w:r>
+      <w:proofErr w:type="spellEnd"/>
+    </w:p>
+    <w:p/>
+    <w:p/>
+    <w:p>
+      <w:r>
+        <w:t>Chronic Kidney Disease</w:t>
+      </w:r>
+    </w:p>
+    <w:p/>
+    <w:p/>
+    <w:p/>
+    <w:p>
+      <w:proofErr w:type="spellStart"/>
+      <w:r>
+        <w:t>weight_loss</w:t>
+      </w:r>
+      <w:proofErr w:type="spellEnd"/>
+    </w:p>
+    <w:p>
+      <w:proofErr w:type="spellStart"/>
+      <w:r>
+        <w:t>frequent_urination</w:t>
+      </w:r>
+      <w:proofErr w:type="spellEnd"/>
+    </w:p>
+    <w:p>
+      <w:proofErr w:type="spellStart"/>
+      <w:r>
+        <w:t>blood_in_urine</w:t>
+      </w:r>
+      <w:proofErr w:type="spellEnd"/>
+    </w:p>
+    <w:p>
+      <w:proofErr w:type="spellStart"/>
+      <w:r>
+        <w:t>itchy_skin</w:t>
+      </w:r>
+      <w:proofErr w:type="spellEnd"/>
+    </w:p>
+    <w:p>
+      <w:r>
+        <w:t>tiredness</w:t>
+      </w:r>
+    </w:p>
+    <w:p>
+      <w:r>
+        <w:t>nausea</w:t>
+      </w:r>
+    </w:p>
+    <w:p>
+      <w:r>
+        <w:t>insomnia</w:t>
+      </w:r>
+    </w:p>
+    <w:p/>
+    <w:p/>
+    <w:p/>
+    <w:p>
+      <w:proofErr w:type="spellStart"/>
+      <w:r>
+        <w:t>shortness_of_breath</w:t>
+      </w:r>
+      <w:proofErr w:type="spellEnd"/>
+    </w:p>
+    <w:p>
+      <w:proofErr w:type="spellStart"/>
+      <w:r>
+        <w:t>swollen_ankles</w:t>
+      </w:r>
+      <w:proofErr w:type="spellEnd"/>
+    </w:p>
+    <w:p>
+      <w:r>
+        <w:t>headaches</w:t>
+      </w:r>
+    </w:p>
+    <w:p>
+      <w:proofErr w:type="spellStart"/>
+      <w:r>
+        <w:t>erectile_dysfunction</w:t>
+      </w:r>
+      <w:proofErr w:type="spellEnd"/>
+    </w:p>
+    <w:p>
+      <w:proofErr w:type="spellStart"/>
+      <w:r>
+        <w:t>muscle_cramps</w:t>
+      </w:r>
+      <w:proofErr w:type="spellEnd"/>
+    </w:p>
+    <w:p/>
+    <w:p/>
+    <w:p/>
+    <w:p>
+      <w:hyperlink r:id="rId4" w:history="1">
+        <w:r>
+          <w:rPr>
+            <w:rStyle w:val="Hyperlink"/>
+          </w:rPr>
+          <w:t>https://www.kidney.org/kidney-topics/chronic-kidney-disease-ckd</w:t>
+        </w:r>
+      </w:hyperlink>
+    </w:p>
+    <w:p/>
+    <w:p>
+      <w:pPr>
+        <w:pBdr>
+          <w:bottom w:val="single" w:sz="6" w:space="1" w:color="auto"/>
+        </w:pBdr>
+      </w:pPr>
+    </w:p>
+    <w:p/>
+    <w:p>
+      <w:r>
+        <w:t>Autoimmune Diseases</w:t>
+      </w:r>
+    </w:p>
+    <w:p/>
+    <w:p>
+      <w:r>
+        <w:t>Skin problems such as rashes, sores, and dry or scaly skin</w:t>
+      </w:r>
+    </w:p>
+    <w:p/>
+    <w:p/>
+    <w:p>
+      <w:r>
+        <w:t>fatigue</w:t>
+      </w:r>
+    </w:p>
+    <w:p>
+      <w:r>
+        <w:t>tiredness</w:t>
+      </w:r>
+    </w:p>
+    <w:p>
+      <w:proofErr w:type="spellStart"/>
+      <w:r>
+        <w:t>joint_pain</w:t>
+      </w:r>
+      <w:proofErr w:type="spellEnd"/>
+    </w:p>
+    <w:p>
+      <w:r>
+        <w:t>stiffness</w:t>
+      </w:r>
+    </w:p>
+    <w:p>
+      <w:proofErr w:type="spellStart"/>
+      <w:r>
+        <w:t>muscle_aches</w:t>
+      </w:r>
+      <w:proofErr w:type="spellEnd"/>
+    </w:p>
+    <w:p>
+      <w:proofErr w:type="spellStart"/>
+      <w:r>
+        <w:t>skin_change</w:t>
+      </w:r>
+      <w:proofErr w:type="spellEnd"/>
+    </w:p>
+    <w:p>
+      <w:proofErr w:type="spellStart"/>
+      <w:r>
+        <w:t>shortness_of_breath</w:t>
+      </w:r>
+      <w:proofErr w:type="spellEnd"/>
+    </w:p>
+    <w:p/>
+    <w:p>
+      <w:r>
+        <w:t>fever</w:t>
+      </w:r>
+    </w:p>
+    <w:p>
+      <w:proofErr w:type="spellStart"/>
+      <w:r>
+        <w:t>loss_of_appetite</w:t>
+      </w:r>
+      <w:proofErr w:type="spellEnd"/>
+    </w:p>
     <w:sectPr>
       <w:pgSz w:w="12240" w:h="15840"/>
       <w:pgMar w:top="1440" w:right="1440" w:bottom="1440" w:left="1440" w:header="720" w:footer="720" w:gutter="0"/>
@@ -709,6 +1474,29 @@
     <w:semiHidden/>
     <w:unhideWhenUsed/>
   </w:style>
+  <w:style w:type="character" w:styleId="Hyperlink">
+    <w:name w:val="Hyperlink"/>
+    <w:basedOn w:val="DefaultParagraphFont"/>
+    <w:uiPriority w:val="99"/>
+    <w:unhideWhenUsed/>
+    <w:rsid w:val="009C6004"/>
+    <w:rPr>
+      <w:color w:val="0563C1" w:themeColor="hyperlink"/>
+      <w:u w:val="single"/>
+    </w:rPr>
+  </w:style>
+  <w:style w:type="character" w:styleId="UnresolvedMention">
+    <w:name w:val="Unresolved Mention"/>
+    <w:basedOn w:val="DefaultParagraphFont"/>
+    <w:uiPriority w:val="99"/>
+    <w:semiHidden/>
+    <w:unhideWhenUsed/>
+    <w:rsid w:val="009C6004"/>
+    <w:rPr>
+      <w:color w:val="605E5C"/>
+      <w:shd w:val="clear" w:color="auto" w:fill="E1DFDD"/>
+    </w:rPr>
+  </w:style>
 </w:styles>
 </file>
 

</xml_diff>

<commit_message>
Add the new sentence models to the main server file
</commit_message>
<xml_diff>
--- a/Databases/Map.docx
+++ b/Databases/Map.docx
@@ -1037,6 +1037,380 @@
         <w:t>loss_of_appetite</w:t>
       </w:r>
       <w:proofErr w:type="spellEnd"/>
+    </w:p>
+    <w:p>
+      <w:pPr>
+        <w:pBdr>
+          <w:bottom w:val="single" w:sz="6" w:space="1" w:color="auto"/>
+        </w:pBdr>
+      </w:pPr>
+    </w:p>
+    <w:p>
+      <w:r>
+        <w:t>Stroke</w:t>
+      </w:r>
+    </w:p>
+    <w:p/>
+    <w:p>
+      <w:proofErr w:type="spellStart"/>
+      <w:r>
+        <w:t>vision_impairment</w:t>
+      </w:r>
+      <w:proofErr w:type="spellEnd"/>
+      <w:r>
+        <w:t xml:space="preserve"> - Problems seeing in one or both eyes.</w:t>
+      </w:r>
+    </w:p>
+    <w:p>
+      <w:r>
+        <w:t>headache</w:t>
+      </w:r>
+    </w:p>
+    <w:p>
+      <w:r>
+        <w:t>numbness</w:t>
+      </w:r>
+    </w:p>
+    <w:p/>
+    <w:p/>
+    <w:p>
+      <w:r>
+        <w:t xml:space="preserve">confusion  </w:t>
+      </w:r>
+    </w:p>
+    <w:p>
+      <w:proofErr w:type="spellStart"/>
+      <w:r>
+        <w:lastRenderedPageBreak/>
+        <w:t>memory_loss</w:t>
+      </w:r>
+      <w:proofErr w:type="spellEnd"/>
+    </w:p>
+    <w:p/>
+    <w:p/>
+    <w:p>
+      <w:proofErr w:type="spellStart"/>
+      <w:r>
+        <w:t>trouble_walking</w:t>
+      </w:r>
+      <w:proofErr w:type="spellEnd"/>
+    </w:p>
+    <w:p>
+      <w:proofErr w:type="spellStart"/>
+      <w:r>
+        <w:t>trouble_speaking</w:t>
+      </w:r>
+      <w:proofErr w:type="spellEnd"/>
+      <w:r>
+        <w:t xml:space="preserve"> </w:t>
+      </w:r>
+    </w:p>
+    <w:p/>
+    <w:p/>
+    <w:p/>
+    <w:p>
+      <w:proofErr w:type="spellStart"/>
+      <w:r>
+        <w:t>feeling_dizzy</w:t>
+      </w:r>
+      <w:proofErr w:type="spellEnd"/>
+      <w:r>
+        <w:t xml:space="preserve"> / </w:t>
+      </w:r>
+      <w:proofErr w:type="spellStart"/>
+      <w:r>
+        <w:t>falling_over</w:t>
+      </w:r>
+      <w:proofErr w:type="spellEnd"/>
+    </w:p>
+    <w:p/>
+    <w:p>
+      <w:proofErr w:type="spellStart"/>
+      <w:r>
+        <w:t>facial_paralysis</w:t>
+      </w:r>
+      <w:proofErr w:type="spellEnd"/>
+    </w:p>
+    <w:p>
+      <w:proofErr w:type="spellStart"/>
+      <w:r>
+        <w:t>arm_paralysis</w:t>
+      </w:r>
+      <w:proofErr w:type="spellEnd"/>
+    </w:p>
+    <w:p>
+      <w:proofErr w:type="spellStart"/>
+      <w:r>
+        <w:t>leg_paralysis</w:t>
+      </w:r>
+      <w:proofErr w:type="spellEnd"/>
+    </w:p>
+    <w:p/>
+    <w:p>
+      <w:pPr>
+        <w:pBdr>
+          <w:bottom w:val="single" w:sz="6" w:space="1" w:color="auto"/>
+        </w:pBdr>
+      </w:pPr>
+    </w:p>
+    <w:p/>
+    <w:p>
+      <w:r>
+        <w:t>Coronary Artery Disease</w:t>
+      </w:r>
+    </w:p>
+    <w:p/>
+    <w:p/>
+    <w:p/>
+    <w:p>
+      <w:r>
+        <w:t>angina - chest pain</w:t>
+      </w:r>
+    </w:p>
+    <w:p>
+      <w:proofErr w:type="spellStart"/>
+      <w:r>
+        <w:t>shortness_of_breath</w:t>
+      </w:r>
+      <w:proofErr w:type="spellEnd"/>
+    </w:p>
+    <w:p/>
+    <w:p/>
+    <w:p>
+      <w:proofErr w:type="spellStart"/>
+      <w:r>
+        <w:t>pain_in_your_neck</w:t>
+      </w:r>
+      <w:proofErr w:type="spellEnd"/>
+    </w:p>
+    <w:p>
+      <w:proofErr w:type="spellStart"/>
+      <w:r>
+        <w:t>pain_in_your_shoulders</w:t>
+      </w:r>
+      <w:proofErr w:type="spellEnd"/>
+    </w:p>
+    <w:p>
+      <w:proofErr w:type="spellStart"/>
+      <w:r>
+        <w:t>pain_in_your_jaw</w:t>
+      </w:r>
+      <w:proofErr w:type="spellEnd"/>
+      <w:r>
+        <w:t xml:space="preserve"> / </w:t>
+      </w:r>
+      <w:proofErr w:type="spellStart"/>
+      <w:r>
+        <w:t>pain_in_your_arms</w:t>
+      </w:r>
+      <w:proofErr w:type="spellEnd"/>
+    </w:p>
+    <w:p>
+      <w:r>
+        <w:t xml:space="preserve"> </w:t>
+      </w:r>
+    </w:p>
+    <w:p>
+      <w:r>
+        <w:t xml:space="preserve">nausea / </w:t>
+      </w:r>
+      <w:proofErr w:type="spellStart"/>
+      <w:r>
+        <w:t>cold_sweat</w:t>
+      </w:r>
+      <w:proofErr w:type="spellEnd"/>
+    </w:p>
+    <w:p/>
+    <w:p>
+      <w:proofErr w:type="spellStart"/>
+      <w:r>
+        <w:t>feeling_faint</w:t>
+      </w:r>
+      <w:proofErr w:type="spellEnd"/>
+    </w:p>
+    <w:p/>
+    <w:p>
+      <w:pPr>
+        <w:pBdr>
+          <w:bottom w:val="single" w:sz="6" w:space="1" w:color="auto"/>
+        </w:pBdr>
+      </w:pPr>
+    </w:p>
+    <w:p>
+      <w:r>
+        <w:t>Inflammatory Bowel Disease (IBD)</w:t>
+      </w:r>
+    </w:p>
+    <w:p/>
+    <w:p/>
+    <w:p/>
+    <w:p/>
+    <w:p/>
+    <w:p>
+      <w:proofErr w:type="spellStart"/>
+      <w:r>
+        <w:t>tummy_pain</w:t>
+      </w:r>
+      <w:proofErr w:type="spellEnd"/>
+    </w:p>
+    <w:p>
+      <w:r>
+        <w:t>diarrhea</w:t>
+      </w:r>
+    </w:p>
+    <w:p>
+      <w:proofErr w:type="spellStart"/>
+      <w:r>
+        <w:t>blood_in_stool</w:t>
+      </w:r>
+      <w:proofErr w:type="spellEnd"/>
+      <w:r>
+        <w:t xml:space="preserve"> / </w:t>
+      </w:r>
+      <w:proofErr w:type="spellStart"/>
+      <w:r>
+        <w:t>mucus_in_stool</w:t>
+      </w:r>
+      <w:proofErr w:type="spellEnd"/>
+    </w:p>
+    <w:p>
+      <w:proofErr w:type="spellStart"/>
+      <w:r>
+        <w:t>loss_of_appetite</w:t>
+      </w:r>
+      <w:proofErr w:type="spellEnd"/>
+    </w:p>
+    <w:p>
+      <w:proofErr w:type="spellStart"/>
+      <w:r>
+        <w:t>weight_loss</w:t>
+      </w:r>
+      <w:proofErr w:type="spellEnd"/>
+    </w:p>
+    <w:p>
+      <w:proofErr w:type="spellStart"/>
+      <w:r>
+        <w:t>extreme_tiredness</w:t>
+      </w:r>
+      <w:proofErr w:type="spellEnd"/>
+    </w:p>
+    <w:p/>
+    <w:p/>
+    <w:p/>
+    <w:p>
+      <w:proofErr w:type="spellStart"/>
+      <w:r>
+        <w:t>joint_pain</w:t>
+      </w:r>
+      <w:proofErr w:type="spellEnd"/>
+    </w:p>
+    <w:p>
+      <w:proofErr w:type="spellStart"/>
+      <w:r>
+        <w:t>night_sweats</w:t>
+      </w:r>
+      <w:proofErr w:type="spellEnd"/>
+    </w:p>
+    <w:p>
+      <w:proofErr w:type="spellStart"/>
+      <w:r>
+        <w:t>skin_rash</w:t>
+      </w:r>
+      <w:proofErr w:type="spellEnd"/>
+    </w:p>
+    <w:p>
+      <w:r>
+        <w:t>fever</w:t>
+      </w:r>
+    </w:p>
+    <w:p>
+      <w:pPr>
+        <w:pBdr>
+          <w:bottom w:val="single" w:sz="6" w:space="1" w:color="auto"/>
+        </w:pBdr>
+      </w:pPr>
+    </w:p>
+    <w:p>
+      <w:r>
+        <w:t>Migraine</w:t>
+      </w:r>
+    </w:p>
+    <w:p/>
+    <w:p/>
+    <w:p/>
+    <w:p/>
+    <w:p/>
+    <w:p>
+      <w:proofErr w:type="spellStart"/>
+      <w:r>
+        <w:t>stiff_neck</w:t>
+      </w:r>
+      <w:proofErr w:type="spellEnd"/>
+    </w:p>
+    <w:p>
+      <w:proofErr w:type="spellStart"/>
+      <w:r>
+        <w:t>excessive_hunger</w:t>
+      </w:r>
+      <w:proofErr w:type="spellEnd"/>
+    </w:p>
+    <w:p>
+      <w:proofErr w:type="spellStart"/>
+      <w:r>
+        <w:t>visual_disturbances</w:t>
+      </w:r>
+      <w:proofErr w:type="spellEnd"/>
+    </w:p>
+    <w:p>
+      <w:r>
+        <w:t>dizziness</w:t>
+      </w:r>
+    </w:p>
+    <w:p>
+      <w:r>
+        <w:t>indigestion</w:t>
+      </w:r>
+      <w:r>
+        <w:tab/>
+        <w:t xml:space="preserve"> </w:t>
+      </w:r>
+    </w:p>
+    <w:p>
+      <w:r>
+        <w:t>headache</w:t>
+      </w:r>
+      <w:r>
+        <w:tab/>
+        <w:t xml:space="preserve"> </w:t>
+      </w:r>
+    </w:p>
+    <w:p>
+      <w:proofErr w:type="spellStart"/>
+      <w:r>
+        <w:t>blurred_and_distorted_vision</w:t>
+      </w:r>
+      <w:proofErr w:type="spellEnd"/>
+    </w:p>
+    <w:p/>
+    <w:p/>
+    <w:p>
+      <w:proofErr w:type="spellStart"/>
+      <w:r>
+        <w:t>changes_in_the_mood</w:t>
+      </w:r>
+      <w:proofErr w:type="spellEnd"/>
+    </w:p>
+    <w:p>
+      <w:proofErr w:type="spellStart"/>
+      <w:r>
+        <w:t>difficulty_speaking</w:t>
+      </w:r>
+      <w:proofErr w:type="spellEnd"/>
+    </w:p>
+    <w:p>
+      <w:r>
+        <w:t>numbness</w:t>
+      </w:r>
     </w:p>
     <w:sectPr>
       <w:pgSz w:w="12240" w:h="15840"/>

</xml_diff>